<commit_message>
updated documents for Milestone 3
</commit_message>
<xml_diff>
--- a/Milestone3-Document/Miletone3-Document.docx
+++ b/Milestone3-Document/Miletone3-Document.docx
@@ -299,7 +299,7 @@
           <w:rFonts w:ascii="Times New Roman" w:cs="Times New Roman" w:eastAsia="Times New Roman" w:hAnsi="Times New Roman"/>
           <w:rtl w:val="0"/>
         </w:rPr>
-        <w:t xml:space="preserve">All functionality (UI, business logic, persistence, and notification logic) lives in a single deployable application (one jar/war or a container image). Internally the app is modular (packages or layers): Presentation (web UI / REST controllers), Service layer (user management, job management, bidding, notifications facade), Data Access layer (repositories/ORM), and shared utilities (configuration singleton, factories, builders, facades).</w:t>
+        <w:t xml:space="preserve">All functionality (UI, business logic, persistence, and notification logic) lives in a single deployable application (one jar/war or a container image). Internally the app is modular (packages or layers): Presentation (web UI / REST controllers), Service layer (user management, job management, bidding, notifications facade), Data Access layer (repositories), and shared utilities (configuration singleton, factories, builders, facades).</w:t>
       </w:r>
     </w:p>
     <w:p>
@@ -668,7 +668,7 @@
           <wp:inline distB="114300" distT="114300" distL="114300" distR="114300">
             <wp:extent cx="5291138" cy="6296158"/>
             <wp:effectExtent b="0" l="0" r="0" t="0"/>
-            <wp:docPr id="1" name="image3.png"/>
+            <wp:docPr id="2" name="image3.png"/>
             <a:graphic>
               <a:graphicData uri="http://schemas.openxmlformats.org/drawingml/2006/picture">
                 <pic:pic>
@@ -876,7 +876,7 @@
           <wp:inline distB="114300" distT="114300" distL="114300" distR="114300">
             <wp:extent cx="4295775" cy="4105275"/>
             <wp:effectExtent b="0" l="0" r="0" t="0"/>
-            <wp:docPr id="4" name="image1.png"/>
+            <wp:docPr id="5" name="image1.png"/>
             <a:graphic>
               <a:graphicData uri="http://schemas.openxmlformats.org/drawingml/2006/picture">
                 <pic:pic>
@@ -920,6 +920,21 @@
       </w:pPr>
       <w:r>
         <w:rPr>
+          <w:rFonts w:ascii="Times New Roman" w:cs="Times New Roman" w:eastAsia="Times New Roman" w:hAnsi="Times New Roman"/>
+          <w:rtl w:val="0"/>
+        </w:rPr>
+        <w:t xml:space="preserve">RDBMS = Relational Database Management System</w:t>
+      </w:r>
+    </w:p>
+    <w:p>
+      <w:pPr>
+        <w:ind w:left="720" w:firstLine="0"/>
+        <w:rPr>
+          <w:rFonts w:ascii="Times New Roman" w:cs="Times New Roman" w:eastAsia="Times New Roman" w:hAnsi="Times New Roman"/>
+        </w:rPr>
+      </w:pPr>
+      <w:r>
+        <w:rPr>
           <w:rtl w:val="0"/>
         </w:rPr>
       </w:r>
@@ -1009,7 +1024,7 @@
           <w:rFonts w:ascii="Times New Roman" w:cs="Times New Roman" w:eastAsia="Times New Roman" w:hAnsi="Times New Roman"/>
           <w:rtl w:val="0"/>
         </w:rPr>
-        <w:t xml:space="preserve">Transactions: Simpler to maintain ACID (Atomicity, Consistency, Isolation, and Durability) transactions across operations (e.g. job creation + initial bid). Easier to link files between them, no complicated API needed.</w:t>
+        <w:t xml:space="preserve">Transactions: Simpler to maintain ACID (Atomicity, Consistency, Isolation, and Durability) transactions across operations. Easier to link files between them, no complicated API needed.</w:t>
       </w:r>
     </w:p>
     <w:p>
@@ -1565,12 +1580,12 @@
           <wp:inline distB="114300" distT="114300" distL="114300" distR="114300">
             <wp:extent cx="5696409" cy="3290888"/>
             <wp:effectExtent b="0" l="0" r="0" t="0"/>
-            <wp:docPr id="3" name="image6.png"/>
+            <wp:docPr id="3" name="image5.png"/>
             <a:graphic>
               <a:graphicData uri="http://schemas.openxmlformats.org/drawingml/2006/picture">
                 <pic:pic>
                   <pic:nvPicPr>
-                    <pic:cNvPr id="0" name="image6.png"/>
+                    <pic:cNvPr id="0" name="image5.png"/>
                     <pic:cNvPicPr preferRelativeResize="0"/>
                   </pic:nvPicPr>
                   <pic:blipFill>
@@ -1650,9 +1665,9 @@
         </w:rPr>
         <w:drawing>
           <wp:inline distB="114300" distT="114300" distL="114300" distR="114300">
-            <wp:extent cx="6264618" cy="3687175"/>
+            <wp:extent cx="5731200" cy="3378200"/>
             <wp:effectExtent b="0" l="0" r="0" t="0"/>
-            <wp:docPr id="2" name="image4.png"/>
+            <wp:docPr id="4" name="image4.png"/>
             <a:graphic>
               <a:graphicData uri="http://schemas.openxmlformats.org/drawingml/2006/picture">
                 <pic:pic>
@@ -1670,7 +1685,7 @@
                   <pic:spPr>
                     <a:xfrm>
                       <a:off x="0" y="0"/>
-                      <a:ext cx="6264618" cy="3687175"/>
+                      <a:ext cx="5731200" cy="3378200"/>
                     </a:xfrm>
                     <a:prstGeom prst="rect"/>
                     <a:ln/>
@@ -2027,7 +2042,7 @@
           <w:rFonts w:ascii="Times New Roman" w:cs="Times New Roman" w:eastAsia="Times New Roman" w:hAnsi="Times New Roman"/>
           <w:rtl w:val="0"/>
         </w:rPr>
-        <w:t xml:space="preserve">I choose Event-Driven Architecture because SkillHub benefits from decoupled reaction to domain events.</w:t>
+        <w:t xml:space="preserve">I choose Event-Driven Architecture because SkillHub benefits from decoupled reactions.</w:t>
       </w:r>
     </w:p>
     <w:p>
@@ -2071,7 +2086,7 @@
           <w:rFonts w:ascii="Times New Roman" w:cs="Times New Roman" w:eastAsia="Times New Roman" w:hAnsi="Times New Roman"/>
           <w:rtl w:val="0"/>
         </w:rPr>
-        <w:t xml:space="preserve">Core idea: services react to domain events delivered through a message broker (e.g. Kafka). Command queries can still be implemented via HTTP endpoints, but side effects are handled via events.</w:t>
+        <w:t xml:space="preserve">Core idea: services react to domain events delivered through a message broker (e.g. Kafka). Command queries can still be implemented via HTTP endpoints, but side effects are handled via events. (like sending our contact data via a HTTP endpoint but then the app sends a confirmation mail to us that does not need to be instant and those actions are benefiting the most from E.D. Arch)</w:t>
       </w:r>
     </w:p>
     <w:p>
@@ -2086,7 +2101,7 @@
           <w:rFonts w:ascii="Times New Roman" w:cs="Times New Roman" w:eastAsia="Times New Roman" w:hAnsi="Times New Roman"/>
           <w:rtl w:val="0"/>
         </w:rPr>
-        <w:t xml:space="preserve">The following list of services can represent the foundation of the Event-Driver Architecture in the case of SkillHub project:</w:t>
+        <w:t xml:space="preserve">The following list of services can represent the foundation of the Event-Driven Architecture in the case of SkillHub project:</w:t>
       </w:r>
     </w:p>
     <w:p>
@@ -2095,17 +2110,20 @@
           <w:ilvl w:val="0"/>
           <w:numId w:val="7"/>
         </w:numPr>
-        <w:ind w:left="1440" w:hanging="360"/>
-        <w:rPr>
-          <w:rFonts w:ascii="Times New Roman" w:cs="Times New Roman" w:eastAsia="Times New Roman" w:hAnsi="Times New Roman"/>
-        </w:rPr>
-      </w:pPr>
-      <w:r>
-        <w:rPr>
-          <w:rFonts w:ascii="Times New Roman" w:cs="Times New Roman" w:eastAsia="Times New Roman" w:hAnsi="Times New Roman"/>
-          <w:rtl w:val="0"/>
-        </w:rPr>
-        <w:t xml:space="preserve">Job Command Service (synchronous API for job CRUD): persists job and emits JobCreated.</w:t>
+        <w:spacing w:after="0" w:afterAutospacing="0" w:lineRule="auto"/>
+        <w:ind w:left="1440" w:hanging="360"/>
+        <w:rPr>
+          <w:rFonts w:ascii="Times New Roman" w:cs="Times New Roman" w:eastAsia="Times New Roman" w:hAnsi="Times New Roman"/>
+        </w:rPr>
+      </w:pPr>
+      <w:r>
+        <w:rPr>
+          <w:rFonts w:ascii="Times New Roman" w:cs="Times New Roman" w:eastAsia="Times New Roman" w:hAnsi="Times New Roman"/>
+          <w:rtl w:val="0"/>
+        </w:rPr>
+        <w:t xml:space="preserve">Job Command Service - Provider</w:t>
+        <w:br w:type="textWrapping"/>
+        <w:t xml:space="preserve"> Saves new jobs and emits JobCreated events for other services.</w:t>
       </w:r>
     </w:p>
     <w:p>
@@ -2114,17 +2132,20 @@
           <w:ilvl w:val="0"/>
           <w:numId w:val="7"/>
         </w:numPr>
-        <w:ind w:left="1440" w:hanging="360"/>
-        <w:rPr>
-          <w:rFonts w:ascii="Times New Roman" w:cs="Times New Roman" w:eastAsia="Times New Roman" w:hAnsi="Times New Roman"/>
-        </w:rPr>
-      </w:pPr>
-      <w:r>
-        <w:rPr>
-          <w:rFonts w:ascii="Times New Roman" w:cs="Times New Roman" w:eastAsia="Times New Roman" w:hAnsi="Times New Roman"/>
-          <w:rtl w:val="0"/>
-        </w:rPr>
-        <w:t xml:space="preserve">Notification Worker: consumes JobCreated to compute recipients and send notifications (email, in-app).</w:t>
+        <w:spacing w:after="0" w:afterAutospacing="0" w:before="0" w:beforeAutospacing="0" w:lineRule="auto"/>
+        <w:ind w:left="1440" w:hanging="360"/>
+        <w:rPr>
+          <w:rFonts w:ascii="Times New Roman" w:cs="Times New Roman" w:eastAsia="Times New Roman" w:hAnsi="Times New Roman"/>
+        </w:rPr>
+      </w:pPr>
+      <w:r>
+        <w:rPr>
+          <w:rFonts w:ascii="Times New Roman" w:cs="Times New Roman" w:eastAsia="Times New Roman" w:hAnsi="Times New Roman"/>
+          <w:rtl w:val="0"/>
+        </w:rPr>
+        <w:t xml:space="preserve">Notification Worker - Receiver</w:t>
+        <w:br w:type="textWrapping"/>
+        <w:t xml:space="preserve"> Listens for JobCreated events and sends notifications to freelancers.</w:t>
       </w:r>
     </w:p>
     <w:p>
@@ -2133,17 +2154,20 @@
           <w:ilvl w:val="0"/>
           <w:numId w:val="7"/>
         </w:numPr>
-        <w:ind w:left="1440" w:hanging="360"/>
-        <w:rPr>
-          <w:rFonts w:ascii="Times New Roman" w:cs="Times New Roman" w:eastAsia="Times New Roman" w:hAnsi="Times New Roman"/>
-        </w:rPr>
-      </w:pPr>
-      <w:r>
-        <w:rPr>
-          <w:rFonts w:ascii="Times New Roman" w:cs="Times New Roman" w:eastAsia="Times New Roman" w:hAnsi="Times New Roman"/>
-          <w:rtl w:val="0"/>
-        </w:rPr>
-        <w:t xml:space="preserve">Search/Indexing Worker: consumes events to update search index.</w:t>
+        <w:spacing w:after="0" w:afterAutospacing="0" w:before="0" w:beforeAutospacing="0" w:lineRule="auto"/>
+        <w:ind w:left="1440" w:hanging="360"/>
+        <w:rPr>
+          <w:rFonts w:ascii="Times New Roman" w:cs="Times New Roman" w:eastAsia="Times New Roman" w:hAnsi="Times New Roman"/>
+        </w:rPr>
+      </w:pPr>
+      <w:r>
+        <w:rPr>
+          <w:rFonts w:ascii="Times New Roman" w:cs="Times New Roman" w:eastAsia="Times New Roman" w:hAnsi="Times New Roman"/>
+          <w:rtl w:val="0"/>
+        </w:rPr>
+        <w:t xml:space="preserve">Search/Indexing Worker - Receiver</w:t>
+        <w:br w:type="textWrapping"/>
+        <w:t xml:space="preserve"> Listens for events (like JobCreated) and updates the search index.</w:t>
       </w:r>
     </w:p>
     <w:p>
@@ -2152,17 +2176,20 @@
           <w:ilvl w:val="0"/>
           <w:numId w:val="7"/>
         </w:numPr>
-        <w:ind w:left="1440" w:hanging="360"/>
-        <w:rPr>
-          <w:rFonts w:ascii="Times New Roman" w:cs="Times New Roman" w:eastAsia="Times New Roman" w:hAnsi="Times New Roman"/>
-        </w:rPr>
-      </w:pPr>
-      <w:r>
-        <w:rPr>
-          <w:rFonts w:ascii="Times New Roman" w:cs="Times New Roman" w:eastAsia="Times New Roman" w:hAnsi="Times New Roman"/>
-          <w:rtl w:val="0"/>
-        </w:rPr>
-        <w:t xml:space="preserve">Activity Feed Worker: builds activity streams.</w:t>
+        <w:spacing w:after="0" w:afterAutospacing="0" w:before="0" w:beforeAutospacing="0" w:lineRule="auto"/>
+        <w:ind w:left="1440" w:hanging="360"/>
+        <w:rPr>
+          <w:rFonts w:ascii="Times New Roman" w:cs="Times New Roman" w:eastAsia="Times New Roman" w:hAnsi="Times New Roman"/>
+        </w:rPr>
+      </w:pPr>
+      <w:r>
+        <w:rPr>
+          <w:rFonts w:ascii="Times New Roman" w:cs="Times New Roman" w:eastAsia="Times New Roman" w:hAnsi="Times New Roman"/>
+          <w:rtl w:val="0"/>
+        </w:rPr>
+        <w:t xml:space="preserve">Activity Feed Worker - Receiver</w:t>
+        <w:br w:type="textWrapping"/>
+        <w:t xml:space="preserve"> Listens for events and updates the activity feed for users.</w:t>
       </w:r>
     </w:p>
     <w:p>
@@ -2171,17 +2198,20 @@
           <w:ilvl w:val="0"/>
           <w:numId w:val="7"/>
         </w:numPr>
-        <w:ind w:left="1440" w:hanging="360"/>
-        <w:rPr>
-          <w:rFonts w:ascii="Times New Roman" w:cs="Times New Roman" w:eastAsia="Times New Roman" w:hAnsi="Times New Roman"/>
-        </w:rPr>
-      </w:pPr>
-      <w:r>
-        <w:rPr>
-          <w:rFonts w:ascii="Times New Roman" w:cs="Times New Roman" w:eastAsia="Times New Roman" w:hAnsi="Times New Roman"/>
-          <w:rtl w:val="0"/>
-        </w:rPr>
-        <w:t xml:space="preserve">Bidding Service: receives events or provides its own commands/events (e.g., BidPlaced).</w:t>
+        <w:spacing w:after="0" w:afterAutospacing="0" w:before="0" w:beforeAutospacing="0" w:lineRule="auto"/>
+        <w:ind w:left="1440" w:hanging="360"/>
+        <w:rPr>
+          <w:rFonts w:ascii="Times New Roman" w:cs="Times New Roman" w:eastAsia="Times New Roman" w:hAnsi="Times New Roman"/>
+        </w:rPr>
+      </w:pPr>
+      <w:r>
+        <w:rPr>
+          <w:rFonts w:ascii="Times New Roman" w:cs="Times New Roman" w:eastAsia="Times New Roman" w:hAnsi="Times New Roman"/>
+          <w:rtl w:val="0"/>
+        </w:rPr>
+        <w:t xml:space="preserve">Bidding Service - Provider &amp; Receiver</w:t>
+        <w:br w:type="textWrapping"/>
+        <w:t xml:space="preserve"> Receives events from other services if needed and emits BidPlaced events when a new bid is made.</w:t>
       </w:r>
     </w:p>
     <w:p>
@@ -2190,17 +2220,20 @@
           <w:ilvl w:val="0"/>
           <w:numId w:val="7"/>
         </w:numPr>
-        <w:ind w:left="1440" w:hanging="360"/>
-        <w:rPr>
-          <w:rFonts w:ascii="Times New Roman" w:cs="Times New Roman" w:eastAsia="Times New Roman" w:hAnsi="Times New Roman"/>
-        </w:rPr>
-      </w:pPr>
-      <w:r>
-        <w:rPr>
-          <w:rFonts w:ascii="Times New Roman" w:cs="Times New Roman" w:eastAsia="Times New Roman" w:hAnsi="Times New Roman"/>
-          <w:rtl w:val="0"/>
-        </w:rPr>
-        <w:t xml:space="preserve">User/Profiles Service: emits UserUpdated.</w:t>
+        <w:spacing w:after="0" w:afterAutospacing="0" w:before="0" w:beforeAutospacing="0" w:lineRule="auto"/>
+        <w:ind w:left="1440" w:hanging="360"/>
+        <w:rPr>
+          <w:rFonts w:ascii="Times New Roman" w:cs="Times New Roman" w:eastAsia="Times New Roman" w:hAnsi="Times New Roman"/>
+        </w:rPr>
+      </w:pPr>
+      <w:r>
+        <w:rPr>
+          <w:rFonts w:ascii="Times New Roman" w:cs="Times New Roman" w:eastAsia="Times New Roman" w:hAnsi="Times New Roman"/>
+          <w:rtl w:val="0"/>
+        </w:rPr>
+        <w:t xml:space="preserve">User/Profiles Service - Provider</w:t>
+        <w:br w:type="textWrapping"/>
+        <w:t xml:space="preserve"> Emits UserUpdated events when user profiles change.</w:t>
       </w:r>
     </w:p>
     <w:p>
@@ -2209,17 +2242,20 @@
           <w:ilvl w:val="0"/>
           <w:numId w:val="7"/>
         </w:numPr>
-        <w:ind w:left="1440" w:hanging="360"/>
-        <w:rPr>
-          <w:rFonts w:ascii="Times New Roman" w:cs="Times New Roman" w:eastAsia="Times New Roman" w:hAnsi="Times New Roman"/>
-        </w:rPr>
-      </w:pPr>
-      <w:r>
-        <w:rPr>
-          <w:rFonts w:ascii="Times New Roman" w:cs="Times New Roman" w:eastAsia="Times New Roman" w:hAnsi="Times New Roman"/>
-          <w:rtl w:val="0"/>
-        </w:rPr>
-        <w:t xml:space="preserve">Event Store / Broker: Kafka or event bus; may also include an event store for event sourcing if desired.</w:t>
+        <w:spacing w:after="240" w:before="0" w:beforeAutospacing="0" w:lineRule="auto"/>
+        <w:ind w:left="1440" w:hanging="360"/>
+        <w:rPr>
+          <w:rFonts w:ascii="Times New Roman" w:cs="Times New Roman" w:eastAsia="Times New Roman" w:hAnsi="Times New Roman"/>
+        </w:rPr>
+      </w:pPr>
+      <w:r>
+        <w:rPr>
+          <w:rFonts w:ascii="Times New Roman" w:cs="Times New Roman" w:eastAsia="Times New Roman" w:hAnsi="Times New Roman"/>
+          <w:rtl w:val="0"/>
+        </w:rPr>
+        <w:t xml:space="preserve">Event Broker (Kafka / message bus) - Infrastructure</w:t>
+        <w:br w:type="textWrapping"/>
+        <w:t xml:space="preserve"> Carries events from providers to receivers, letting services communicate without calling each other directly.</w:t>
       </w:r>
     </w:p>
     <w:p>
@@ -2519,9 +2555,9 @@
         </w:rPr>
         <w:drawing>
           <wp:inline distB="114300" distT="114300" distL="114300" distR="114300">
-            <wp:extent cx="3756758" cy="3873912"/>
+            <wp:extent cx="3933825" cy="4743450"/>
             <wp:effectExtent b="0" l="0" r="0" t="0"/>
-            <wp:docPr id="6" name="image2.png"/>
+            <wp:docPr id="1" name="image2.png"/>
             <a:graphic>
               <a:graphicData uri="http://schemas.openxmlformats.org/drawingml/2006/picture">
                 <pic:pic>
@@ -2539,7 +2575,7 @@
                   <pic:spPr>
                     <a:xfrm>
                       <a:off x="0" y="0"/>
-                      <a:ext cx="3756758" cy="3873912"/>
+                      <a:ext cx="3933825" cy="4743450"/>
                     </a:xfrm>
                     <a:prstGeom prst="rect"/>
                     <a:ln/>
@@ -2586,12 +2622,12 @@
           <wp:inline distB="114300" distT="114300" distL="114300" distR="114300">
             <wp:extent cx="6396038" cy="3686753"/>
             <wp:effectExtent b="0" l="0" r="0" t="0"/>
-            <wp:docPr id="5" name="image5.png"/>
+            <wp:docPr id="6" name="image6.png"/>
             <a:graphic>
               <a:graphicData uri="http://schemas.openxmlformats.org/drawingml/2006/picture">
                 <pic:pic>
                   <pic:nvPicPr>
-                    <pic:cNvPr id="0" name="image5.png"/>
+                    <pic:cNvPr id="0" name="image6.png"/>
                     <pic:cNvPicPr preferRelativeResize="0"/>
                   </pic:nvPicPr>
                   <pic:blipFill>
@@ -3831,7 +3867,7 @@
       <w:lvlText w:val="%1."/>
       <w:lvlJc w:val="left"/>
       <w:pPr>
-        <w:ind w:left="720" w:hanging="360"/>
+        <w:ind w:left="1440" w:hanging="360"/>
       </w:pPr>
       <w:rPr>
         <w:u w:val="none"/>
@@ -3843,7 +3879,7 @@
       <w:lvlText w:val="%2."/>
       <w:lvlJc w:val="left"/>
       <w:pPr>
-        <w:ind w:left="1440" w:hanging="360"/>
+        <w:ind w:left="2160" w:hanging="360"/>
       </w:pPr>
       <w:rPr>
         <w:u w:val="none"/>
@@ -3855,7 +3891,7 @@
       <w:lvlText w:val="%3."/>
       <w:lvlJc w:val="right"/>
       <w:pPr>
-        <w:ind w:left="2160" w:hanging="360"/>
+        <w:ind w:left="2880" w:hanging="360"/>
       </w:pPr>
       <w:rPr>
         <w:u w:val="none"/>
@@ -3867,7 +3903,7 @@
       <w:lvlText w:val="%4."/>
       <w:lvlJc w:val="left"/>
       <w:pPr>
-        <w:ind w:left="2880" w:hanging="360"/>
+        <w:ind w:left="3600" w:hanging="360"/>
       </w:pPr>
       <w:rPr>
         <w:u w:val="none"/>
@@ -3879,7 +3915,7 @@
       <w:lvlText w:val="%5."/>
       <w:lvlJc w:val="left"/>
       <w:pPr>
-        <w:ind w:left="3600" w:hanging="360"/>
+        <w:ind w:left="4320" w:hanging="360"/>
       </w:pPr>
       <w:rPr>
         <w:u w:val="none"/>
@@ -3891,7 +3927,7 @@
       <w:lvlText w:val="%6."/>
       <w:lvlJc w:val="right"/>
       <w:pPr>
-        <w:ind w:left="4320" w:hanging="360"/>
+        <w:ind w:left="5040" w:hanging="360"/>
       </w:pPr>
       <w:rPr>
         <w:u w:val="none"/>
@@ -3903,7 +3939,7 @@
       <w:lvlText w:val="%7."/>
       <w:lvlJc w:val="left"/>
       <w:pPr>
-        <w:ind w:left="5040" w:hanging="360"/>
+        <w:ind w:left="5760" w:hanging="360"/>
       </w:pPr>
       <w:rPr>
         <w:u w:val="none"/>
@@ -3915,7 +3951,7 @@
       <w:lvlText w:val="%8."/>
       <w:lvlJc w:val="left"/>
       <w:pPr>
-        <w:ind w:left="5760" w:hanging="360"/>
+        <w:ind w:left="6480" w:hanging="360"/>
       </w:pPr>
       <w:rPr>
         <w:u w:val="none"/>
@@ -3927,7 +3963,7 @@
       <w:lvlText w:val="%9."/>
       <w:lvlJc w:val="right"/>
       <w:pPr>
-        <w:ind w:left="6480" w:hanging="360"/>
+        <w:ind w:left="7200" w:hanging="360"/>
       </w:pPr>
       <w:rPr>
         <w:u w:val="none"/>

</xml_diff>